<commit_message>
I updated the links
.csv files uploaded
</commit_message>
<xml_diff>
--- a/sourcecode/France II resources.docx
+++ b/sourcecode/France II resources.docx
@@ -3,10 +3,29 @@
 <w:document xmlns:wpc="http://schemas.microsoft.com/office/word/2010/wordprocessingCanvas" xmlns:cx="http://schemas.microsoft.com/office/drawing/2014/chartex" xmlns:cx1="http://schemas.microsoft.com/office/drawing/2015/9/8/chartex" xmlns:cx2="http://schemas.microsoft.com/office/drawing/2015/10/21/chartex" xmlns:cx3="http://schemas.microsoft.com/office/drawing/2016/5/9/chartex" xmlns:cx4="http://schemas.microsoft.com/office/drawing/2016/5/10/chartex" xmlns:cx5="http://schemas.microsoft.com/office/drawing/2016/5/11/chartex" xmlns:cx6="http://schemas.microsoft.com/office/drawing/2016/5/12/chartex" xmlns:cx7="http://schemas.microsoft.com/office/drawing/2016/5/13/chartex" xmlns:cx8="http://schemas.microsoft.com/office/drawing/2016/5/14/chartex" xmlns:mc="http://schemas.openxmlformats.org/markup-compatibility/2006" xmlns:aink="http://schemas.microsoft.com/office/drawing/2016/ink" xmlns:am3d="http://schemas.microsoft.com/office/drawing/2017/model3d" xmlns:o="urn:schemas-microsoft-com:office:office" xmlns:r="http://schemas.openxmlformats.org/officeDocument/2006/relationships" xmlns:m="http://schemas.openxmlformats.org/officeDocument/2006/math" xmlns:v="urn:schemas-microsoft-com:vml" xmlns:wp14="http://schemas.microsoft.com/office/word/2010/wordprocessingDrawing" xmlns:wp="http://schemas.openxmlformats.org/drawingml/2006/wordprocessingDrawing" xmlns:w10="urn:schemas-microsoft-com:office:word" xmlns:w="http://schemas.openxmlformats.org/wordprocessingml/2006/main" xmlns:w14="http://schemas.microsoft.com/office/word/2010/wordml" xmlns:w15="http://schemas.microsoft.com/office/word/2012/wordml" xmlns:w16cex="http://schemas.microsoft.com/office/word/2018/wordml/cex" xmlns:w16cid="http://schemas.microsoft.com/office/word/2016/wordml/cid" xmlns:w16="http://schemas.microsoft.com/office/word/2018/wordml" xmlns:w16sdtdh="http://schemas.microsoft.com/office/word/2020/wordml/sdtdatahash" xmlns:w16se="http://schemas.microsoft.com/office/word/2015/wordml/symex" xmlns:wpg="http://schemas.microsoft.com/office/word/2010/wordprocessingGroup" xmlns:wpi="http://schemas.microsoft.com/office/word/2010/wordprocessingInk" xmlns:wne="http://schemas.microsoft.com/office/word/2006/wordml" xmlns:wps="http://schemas.microsoft.com/office/word/2010/wordprocessingShape" mc:Ignorable="w14 w15 w16se w16cid w16 w16cex w16sdtdh wp14">
   <w:body>
     <w:p>
-      <w:r>
-        <w:t xml:space="preserve">C.A Quarterly </w:t>
-      </w:r>
-      <w:hyperlink r:id="rId4" w:history="1">
+      <w:pPr>
+        <w:pStyle w:val="ListParagraph"/>
+        <w:numPr>
+          <w:ilvl w:val="0"/>
+          <w:numId w:val="1"/>
+        </w:numPr>
+      </w:pPr>
+      <w:r>
+        <w:t xml:space="preserve">C.A </w:t>
+      </w:r>
+      <w:r>
+        <w:t>(</w:t>
+      </w:r>
+      <w:r>
+        <w:t>Quarterly</w:t>
+      </w:r>
+      <w:r>
+        <w:t>)</w:t>
+      </w:r>
+      <w:r>
+        <w:t xml:space="preserve"> </w:t>
+      </w:r>
+      <w:hyperlink r:id="rId5" w:history="1">
         <w:r>
           <w:rPr>
             <w:rStyle w:val="Hyperlink"/>
@@ -16,23 +35,49 @@
       </w:hyperlink>
     </w:p>
     <w:p>
-      <w:r>
-        <w:t xml:space="preserve">General gov gross debt, annual </w:t>
-      </w:r>
-      <w:hyperlink r:id="rId5" w:history="1">
+      <w:pPr>
+        <w:pStyle w:val="ListParagraph"/>
+        <w:numPr>
+          <w:ilvl w:val="0"/>
+          <w:numId w:val="1"/>
+        </w:numPr>
+      </w:pPr>
+      <w:r>
+        <w:t xml:space="preserve">General gov gross debt, </w:t>
+      </w:r>
+      <w:r>
+        <w:t xml:space="preserve">(annual) </w:t>
+      </w:r>
+      <w:hyperlink r:id="rId6" w:history="1">
         <w:r>
           <w:rPr>
             <w:rStyle w:val="Hyperlink"/>
           </w:rPr>
-          <w:t>https://fred.stlouisfed.org/series/GGGDTAFRA188N</w:t>
+          <w:t>https://data.oecd.org/gga/general-government-debt.htm</w:t>
         </w:r>
       </w:hyperlink>
     </w:p>
     <w:p>
-      <w:r>
-        <w:t xml:space="preserve">Long term interest rates, annual </w:t>
-      </w:r>
-      <w:hyperlink r:id="rId6" w:history="1">
+      <w:pPr>
+        <w:pStyle w:val="ListParagraph"/>
+        <w:numPr>
+          <w:ilvl w:val="0"/>
+          <w:numId w:val="1"/>
+        </w:numPr>
+      </w:pPr>
+      <w:r>
+        <w:t xml:space="preserve">Long term interest rates, </w:t>
+      </w:r>
+      <w:r>
+        <w:t>(quarterly &amp;</w:t>
+      </w:r>
+      <w:r>
+        <w:t>annua</w:t>
+      </w:r>
+      <w:r>
+        <w:t xml:space="preserve">) </w:t>
+      </w:r>
+      <w:hyperlink r:id="rId7" w:history="1">
         <w:r>
           <w:rPr>
             <w:rStyle w:val="Hyperlink"/>
@@ -40,34 +85,55 @@
           <w:t>https://data.oecd.org/interest/long-term-interest-rates.htm</w:t>
         </w:r>
       </w:hyperlink>
+      <w:r>
+        <w:t xml:space="preserve"> </w:t>
+      </w:r>
     </w:p>
     <w:p>
       <w:pPr>
-        <w:rPr>
-          <w:lang w:val="sv-SE"/>
-        </w:rPr>
-      </w:pPr>
-      <w:r>
-        <w:rPr>
-          <w:lang w:val="sv-SE"/>
-        </w:rPr>
-        <w:t xml:space="preserve">USD/EURO </w:t>
-      </w:r>
-      <w:hyperlink r:id="rId7" w:history="1">
+        <w:pStyle w:val="ListParagraph"/>
+        <w:numPr>
+          <w:ilvl w:val="0"/>
+          <w:numId w:val="1"/>
+        </w:numPr>
+      </w:pPr>
+      <w:r>
+        <w:t>USD/EURO</w:t>
+      </w:r>
+      <w:r>
+        <w:t xml:space="preserve"> (quart</w:t>
+      </w:r>
+      <w:r>
+        <w:t>erly)</w:t>
+      </w:r>
+      <w:r>
+        <w:t xml:space="preserve"> </w:t>
+      </w:r>
+      <w:hyperlink r:id="rId8" w:history="1">
         <w:r>
           <w:rPr>
             <w:rStyle w:val="Hyperlink"/>
-            <w:lang w:val="sv-SE"/>
           </w:rPr>
           <w:t>https://fred.stlouisfed.org/series/DEXUSEU</w:t>
         </w:r>
       </w:hyperlink>
     </w:p>
     <w:p>
+      <w:pPr>
+        <w:pStyle w:val="ListParagraph"/>
+        <w:numPr>
+          <w:ilvl w:val="0"/>
+          <w:numId w:val="1"/>
+        </w:numPr>
+        <w:rPr>
+          <w:color w:val="0563C1" w:themeColor="hyperlink"/>
+          <w:u w:val="single"/>
+        </w:rPr>
+      </w:pPr>
       <w:r>
         <w:t xml:space="preserve">Collection of GDP, Quarterly </w:t>
       </w:r>
-      <w:hyperlink r:id="rId8" w:history="1">
+      <w:hyperlink r:id="rId9" w:history="1">
         <w:r>
           <w:rPr>
             <w:rStyle w:val="Hyperlink"/>
@@ -77,10 +143,52 @@
       </w:hyperlink>
     </w:p>
     <w:p>
-      <w:r>
-        <w:t xml:space="preserve">GFCR, FRED Quarterly </w:t>
-      </w:r>
-      <w:hyperlink r:id="rId9" w:history="1">
+      <w:pPr>
+        <w:pStyle w:val="ListParagraph"/>
+        <w:numPr>
+          <w:ilvl w:val="0"/>
+          <w:numId w:val="1"/>
+        </w:numPr>
+      </w:pPr>
+      <w:r>
+        <w:t xml:space="preserve">GDP in € (quarterly) </w:t>
+      </w:r>
+      <w:hyperlink r:id="rId10" w:history="1">
+        <w:r>
+          <w:rPr>
+            <w:rStyle w:val="Hyperlink"/>
+          </w:rPr>
+          <w:t>https://fred.stlouisfed.org/series/CPMNACSCAB1GQFR</w:t>
+        </w:r>
+      </w:hyperlink>
+    </w:p>
+    <w:p>
+      <w:pPr>
+        <w:pStyle w:val="ListParagraph"/>
+        <w:numPr>
+          <w:ilvl w:val="0"/>
+          <w:numId w:val="1"/>
+        </w:numPr>
+      </w:pPr>
+      <w:r>
+        <w:t>Investments</w:t>
+      </w:r>
+      <w:r>
+        <w:t xml:space="preserve">, FRED </w:t>
+      </w:r>
+      <w:r>
+        <w:t>€(</w:t>
+      </w:r>
+      <w:r>
+        <w:t>Quarterly</w:t>
+      </w:r>
+      <w:r>
+        <w:t>)</w:t>
+      </w:r>
+      <w:r>
+        <w:t xml:space="preserve"> </w:t>
+      </w:r>
+      <w:hyperlink r:id="rId11" w:anchor="0" w:history="1">
         <w:r>
           <w:rPr>
             <w:rStyle w:val="Hyperlink"/>
@@ -90,19 +198,25 @@
       </w:hyperlink>
     </w:p>
     <w:p>
-      <w:r>
-        <w:t xml:space="preserve">GFCR, OECD, Quarterly </w:t>
-      </w:r>
-      <w:hyperlink r:id="rId10" w:history="1">
+      <w:pPr>
+        <w:pStyle w:val="ListParagraph"/>
+        <w:numPr>
+          <w:ilvl w:val="0"/>
+          <w:numId w:val="1"/>
+        </w:numPr>
+      </w:pPr>
+      <w:r>
+        <w:t xml:space="preserve">Savings rate annual </w:t>
+      </w:r>
+      <w:hyperlink r:id="rId12" w:history="1">
         <w:r>
           <w:rPr>
             <w:rStyle w:val="Hyperlink"/>
           </w:rPr>
-          <w:t>https://data.oecd.org/gdp/investment-gfcf.htm#indicator-chart</w:t>
+          <w:t>https://data.oecd.org/natincome/saving-rate.htm</w:t>
         </w:r>
       </w:hyperlink>
     </w:p>
-    <w:p/>
     <w:p/>
     <w:p/>
     <w:p/>
@@ -114,6 +228,103 @@
     </w:sectPr>
   </w:body>
 </w:document>
+</file>
+
+<file path=word/numbering.xml><?xml version="1.0" encoding="utf-8"?>
+<w:numbering xmlns:wpc="http://schemas.microsoft.com/office/word/2010/wordprocessingCanvas" xmlns:cx="http://schemas.microsoft.com/office/drawing/2014/chartex" xmlns:cx1="http://schemas.microsoft.com/office/drawing/2015/9/8/chartex" xmlns:cx2="http://schemas.microsoft.com/office/drawing/2015/10/21/chartex" xmlns:cx3="http://schemas.microsoft.com/office/drawing/2016/5/9/chartex" xmlns:cx4="http://schemas.microsoft.com/office/drawing/2016/5/10/chartex" xmlns:cx5="http://schemas.microsoft.com/office/drawing/2016/5/11/chartex" xmlns:cx6="http://schemas.microsoft.com/office/drawing/2016/5/12/chartex" xmlns:cx7="http://schemas.microsoft.com/office/drawing/2016/5/13/chartex" xmlns:cx8="http://schemas.microsoft.com/office/drawing/2016/5/14/chartex" xmlns:mc="http://schemas.openxmlformats.org/markup-compatibility/2006" xmlns:aink="http://schemas.microsoft.com/office/drawing/2016/ink" xmlns:am3d="http://schemas.microsoft.com/office/drawing/2017/model3d" xmlns:o="urn:schemas-microsoft-com:office:office" xmlns:r="http://schemas.openxmlformats.org/officeDocument/2006/relationships" xmlns:m="http://schemas.openxmlformats.org/officeDocument/2006/math" xmlns:v="urn:schemas-microsoft-com:vml" xmlns:wp14="http://schemas.microsoft.com/office/word/2010/wordprocessingDrawing" xmlns:wp="http://schemas.openxmlformats.org/drawingml/2006/wordprocessingDrawing" xmlns:w10="urn:schemas-microsoft-com:office:word" xmlns:w="http://schemas.openxmlformats.org/wordprocessingml/2006/main" xmlns:w14="http://schemas.microsoft.com/office/word/2010/wordml" xmlns:w15="http://schemas.microsoft.com/office/word/2012/wordml" xmlns:w16cex="http://schemas.microsoft.com/office/word/2018/wordml/cex" xmlns:w16cid="http://schemas.microsoft.com/office/word/2016/wordml/cid" xmlns:w16="http://schemas.microsoft.com/office/word/2018/wordml" xmlns:w16sdtdh="http://schemas.microsoft.com/office/word/2020/wordml/sdtdatahash" xmlns:w16se="http://schemas.microsoft.com/office/word/2015/wordml/symex" xmlns:wpg="http://schemas.microsoft.com/office/word/2010/wordprocessingGroup" xmlns:wpi="http://schemas.microsoft.com/office/word/2010/wordprocessingInk" xmlns:wne="http://schemas.microsoft.com/office/word/2006/wordml" xmlns:wps="http://schemas.microsoft.com/office/word/2010/wordprocessingShape" mc:Ignorable="w14 w15 w16se w16cid w16 w16cex w16sdtdh wp14">
+  <w:abstractNum w:abstractNumId="0" w15:restartNumberingAfterBreak="0">
+    <w:nsid w:val="00A43ACC"/>
+    <w:multiLevelType w:val="hybridMultilevel"/>
+    <w:tmpl w:val="F5D8EDF8"/>
+    <w:lvl w:ilvl="0" w:tplc="0809000F">
+      <w:start w:val="1"/>
+      <w:numFmt w:val="decimal"/>
+      <w:lvlText w:val="%1."/>
+      <w:lvlJc w:val="left"/>
+      <w:pPr>
+        <w:ind w:left="720" w:hanging="360"/>
+      </w:pPr>
+      <w:rPr>
+        <w:rFonts w:hint="default"/>
+      </w:rPr>
+    </w:lvl>
+    <w:lvl w:ilvl="1" w:tplc="08090019" w:tentative="1">
+      <w:start w:val="1"/>
+      <w:numFmt w:val="lowerLetter"/>
+      <w:lvlText w:val="%2."/>
+      <w:lvlJc w:val="left"/>
+      <w:pPr>
+        <w:ind w:left="1440" w:hanging="360"/>
+      </w:pPr>
+    </w:lvl>
+    <w:lvl w:ilvl="2" w:tplc="0809001B" w:tentative="1">
+      <w:start w:val="1"/>
+      <w:numFmt w:val="lowerRoman"/>
+      <w:lvlText w:val="%3."/>
+      <w:lvlJc w:val="right"/>
+      <w:pPr>
+        <w:ind w:left="2160" w:hanging="180"/>
+      </w:pPr>
+    </w:lvl>
+    <w:lvl w:ilvl="3" w:tplc="0809000F" w:tentative="1">
+      <w:start w:val="1"/>
+      <w:numFmt w:val="decimal"/>
+      <w:lvlText w:val="%4."/>
+      <w:lvlJc w:val="left"/>
+      <w:pPr>
+        <w:ind w:left="2880" w:hanging="360"/>
+      </w:pPr>
+    </w:lvl>
+    <w:lvl w:ilvl="4" w:tplc="08090019" w:tentative="1">
+      <w:start w:val="1"/>
+      <w:numFmt w:val="lowerLetter"/>
+      <w:lvlText w:val="%5."/>
+      <w:lvlJc w:val="left"/>
+      <w:pPr>
+        <w:ind w:left="3600" w:hanging="360"/>
+      </w:pPr>
+    </w:lvl>
+    <w:lvl w:ilvl="5" w:tplc="0809001B" w:tentative="1">
+      <w:start w:val="1"/>
+      <w:numFmt w:val="lowerRoman"/>
+      <w:lvlText w:val="%6."/>
+      <w:lvlJc w:val="right"/>
+      <w:pPr>
+        <w:ind w:left="4320" w:hanging="180"/>
+      </w:pPr>
+    </w:lvl>
+    <w:lvl w:ilvl="6" w:tplc="0809000F" w:tentative="1">
+      <w:start w:val="1"/>
+      <w:numFmt w:val="decimal"/>
+      <w:lvlText w:val="%7."/>
+      <w:lvlJc w:val="left"/>
+      <w:pPr>
+        <w:ind w:left="5040" w:hanging="360"/>
+      </w:pPr>
+    </w:lvl>
+    <w:lvl w:ilvl="7" w:tplc="08090019" w:tentative="1">
+      <w:start w:val="1"/>
+      <w:numFmt w:val="lowerLetter"/>
+      <w:lvlText w:val="%8."/>
+      <w:lvlJc w:val="left"/>
+      <w:pPr>
+        <w:ind w:left="5760" w:hanging="360"/>
+      </w:pPr>
+    </w:lvl>
+    <w:lvl w:ilvl="8" w:tplc="0809001B" w:tentative="1">
+      <w:start w:val="1"/>
+      <w:numFmt w:val="lowerRoman"/>
+      <w:lvlText w:val="%9."/>
+      <w:lvlJc w:val="right"/>
+      <w:pPr>
+        <w:ind w:left="6480" w:hanging="180"/>
+      </w:pPr>
+    </w:lvl>
+  </w:abstractNum>
+  <w:num w:numId="1">
+    <w:abstractNumId w:val="0"/>
+  </w:num>
+</w:numbering>
 </file>
 
 <file path=word/styles.xml><?xml version="1.0" encoding="utf-8"?>
@@ -565,6 +776,17 @@
       <w:shd w:val="clear" w:color="auto" w:fill="E1DFDD"/>
     </w:rPr>
   </w:style>
+  <w:style w:type="paragraph" w:styleId="ListParagraph">
+    <w:name w:val="List Paragraph"/>
+    <w:basedOn w:val="Normal"/>
+    <w:uiPriority w:val="34"/>
+    <w:qFormat/>
+    <w:rsid w:val="0013036E"/>
+    <w:pPr>
+      <w:ind w:left="720"/>
+      <w:contextualSpacing/>
+    </w:pPr>
+  </w:style>
 </w:styles>
 </file>
 

</xml_diff>